<commit_message>
Output files from re-running all of the shape simulations with modifications to the code for the graphs: changed the axis limits and separate file for each graph
</commit_message>
<xml_diff>
--- a/output/Results_summary.docx
+++ b/output/Results_summary.docx
@@ -20,10 +20,115 @@
       <w:r>
         <w:t xml:space="preserve"> June 2014</w:t>
       </w:r>
+    </w:p>
+    <w:p>
+      <w:pPr>
+        <w:rPr>
+          <w:b/>
+        </w:rPr>
+      </w:pPr>
+      <w:r>
+        <w:rPr>
+          <w:b/>
+        </w:rPr>
+        <w:t>Skulls dorsal</w:t>
+      </w:r>
+    </w:p>
+    <w:p>
+      <w:r>
+        <w:t>Tenrecs have higher disparity than golden moles. All disparity metrics and the rarefaction analyses agree.</w:t>
+      </w:r>
+      <w:r>
+        <w:t xml:space="preserve"> </w:t>
+      </w:r>
+    </w:p>
+    <w:p>
+      <w:r>
+        <w:t>Both tenrecs and golden moles have significantly lower disparity than expected by chance.</w:t>
+      </w:r>
+      <w:r>
+        <w:rPr>
+          <w:i/>
+        </w:rPr>
+        <w:t xml:space="preserve"> Need to re-do simulation graphs</w:t>
+      </w:r>
+    </w:p>
+    <w:p>
+      <w:r>
+        <w:t>Non-Microgale tenrecs have higher disparity than golden moles. All disparity metrics and the rarefaction analyses agree.</w:t>
+      </w:r>
+    </w:p>
+    <w:p>
+      <w:r>
+        <w:t>Non-Microgale tenrecs have significantly lower disparity than expected by chance.</w:t>
+      </w:r>
+    </w:p>
+    <w:p>
+      <w:pPr>
+        <w:rPr>
+          <w:b/>
+        </w:rPr>
+      </w:pPr>
+      <w:r>
+        <w:rPr>
+          <w:b/>
+        </w:rPr>
+        <w:t xml:space="preserve">Skulls </w:t>
+      </w:r>
+      <w:r>
+        <w:rPr>
+          <w:b/>
+        </w:rPr>
+        <w:t>la</w:t>
+      </w:r>
+      <w:r>
+        <w:rPr>
+          <w:b/>
+        </w:rPr>
+        <w:t>t</w:t>
+      </w:r>
+      <w:r>
+        <w:rPr>
+          <w:b/>
+        </w:rPr>
+        <w:t>e</w:t>
+      </w:r>
+      <w:r>
+        <w:rPr>
+          <w:b/>
+        </w:rPr>
+        <w:t>ral</w:t>
+      </w:r>
+    </w:p>
+    <w:p>
+      <w:r>
+        <w:t>Tenrecs have higher disparity than golden moles. All disparity metrics and the rarefaction analyses agree.</w:t>
+      </w:r>
+      <w:r>
+        <w:t xml:space="preserve"> </w:t>
+      </w:r>
+    </w:p>
+    <w:p>
+      <w:r>
+        <w:t>Both tenrecs and golden moles have significantly lower disparity than expected by chance.</w:t>
+      </w:r>
+      <w:r>
+        <w:t xml:space="preserve"> </w:t>
+      </w:r>
       <w:bookmarkStart w:id="0" w:name="_GoBack"/>
       <w:bookmarkEnd w:id="0"/>
     </w:p>
     <w:p>
+      <w:r>
+        <w:t>Non-Microgale tenrecs have higher disparity than golden moles. All disparity metrics and the rarefaction analyses agree.</w:t>
+      </w:r>
+    </w:p>
+    <w:p>
+      <w:r>
+        <w:t>Non-Microgale tenrecs have significantly lower disparity than expected by chance.</w:t>
+      </w:r>
+    </w:p>
+    <w:p>
       <w:pPr>
         <w:rPr>
           <w:b/>
@@ -33,26 +138,30 @@
         <w:rPr>
           <w:b/>
         </w:rPr>
-        <w:t>Skulls dorsal</w:t>
-      </w:r>
-    </w:p>
-    <w:p>
-      <w:r>
-        <w:t>Tenrecs have higher disparity than golden moles. All disparity metrics and the rarefaction analyses agree.</w:t>
-      </w:r>
-      <w:r>
-        <w:t xml:space="preserve"> </w:t>
-      </w:r>
-      <w:r>
-        <w:rPr>
-          <w:i/>
-        </w:rPr>
-        <w:t>Need to re-do rarefaction plots</w:t>
-      </w:r>
-    </w:p>
-    <w:p>
-      <w:r>
-        <w:t>Both tenrecs and golden moles have significantly lower disparity than expected by chance.</w:t>
+        <w:t>Skulls ventral</w:t>
+      </w:r>
+    </w:p>
+    <w:p>
+      <w:r>
+        <w:t xml:space="preserve">Less clear results for comparing tenrecs and golden moles: </w:t>
+      </w:r>
+    </w:p>
+    <w:p>
+      <w:r>
+        <w:t>Tenrecs have higher disparity than golden moles for the PC disparity metrics but not the Zelditch MD.</w:t>
+      </w:r>
+    </w:p>
+    <w:p>
+      <w:r>
+        <w:t xml:space="preserve">BUT: rarefaction profiles show that these apparent differences are artefacts of variation in sample size; golden moles have higher disparity than tenrecs at equivalent sample sizes. </w:t>
+      </w:r>
+    </w:p>
+    <w:p>
+      <w:r>
+        <w:t>Both tenrecs and golden moles have higher disparity than expected by chance</w:t>
+      </w:r>
+      <w:r>
+        <w:t>.</w:t>
       </w:r>
     </w:p>
     <w:p>
@@ -75,137 +184,6 @@
         <w:rPr>
           <w:b/>
         </w:rPr>
-        <w:t xml:space="preserve">Skulls </w:t>
-      </w:r>
-      <w:r>
-        <w:rPr>
-          <w:b/>
-        </w:rPr>
-        <w:t>la</w:t>
-      </w:r>
-      <w:r>
-        <w:rPr>
-          <w:b/>
-        </w:rPr>
-        <w:t>t</w:t>
-      </w:r>
-      <w:r>
-        <w:rPr>
-          <w:b/>
-        </w:rPr>
-        <w:t>e</w:t>
-      </w:r>
-      <w:r>
-        <w:rPr>
-          <w:b/>
-        </w:rPr>
-        <w:t>ral</w:t>
-      </w:r>
-    </w:p>
-    <w:p>
-      <w:r>
-        <w:t>Tenrecs have higher disparity than golden moles. All disparity metrics and the rarefaction analyses agree.</w:t>
-      </w:r>
-      <w:r>
-        <w:t xml:space="preserve"> </w:t>
-      </w:r>
-      <w:r>
-        <w:rPr>
-          <w:i/>
-        </w:rPr>
-        <w:t>Need to re-do rarefaction plots</w:t>
-      </w:r>
-    </w:p>
-    <w:p>
-      <w:r>
-        <w:t>Both tenrecs and golden moles have significantly lower disparity than expected by chance.</w:t>
-      </w:r>
-    </w:p>
-    <w:p>
-      <w:r>
-        <w:t>Non-Microgale tenrecs have higher disparity than golden moles. All disparity metrics and the rarefaction analyses agree.</w:t>
-      </w:r>
-    </w:p>
-    <w:p>
-      <w:pPr>
-        <w:rPr>
-          <w:i/>
-        </w:rPr>
-      </w:pPr>
-      <w:r>
-        <w:rPr>
-          <w:i/>
-        </w:rPr>
-        <w:t>Need to run the simulations for non-Microgale tenrecs</w:t>
-      </w:r>
-    </w:p>
-    <w:p>
-      <w:pPr>
-        <w:rPr>
-          <w:b/>
-        </w:rPr>
-      </w:pPr>
-      <w:r>
-        <w:rPr>
-          <w:b/>
-        </w:rPr>
-        <w:t>Skulls ventral</w:t>
-      </w:r>
-    </w:p>
-    <w:p>
-      <w:r>
-        <w:t xml:space="preserve">Less clear results for comparing tenrecs and golden moles: </w:t>
-      </w:r>
-    </w:p>
-    <w:p>
-      <w:r>
-        <w:t>Tenrecs have higher disparity than golden moles for the PC disparity metrics but not the Zelditch MD.</w:t>
-      </w:r>
-    </w:p>
-    <w:p>
-      <w:r>
-        <w:t xml:space="preserve">BUT: rarefaction profiles show that these apparent differences are artefacts of variation in sample size; golden moles have higher disparity than tenrecs at equivalent sample sizes. </w:t>
-      </w:r>
-      <w:r>
-        <w:rPr>
-          <w:i/>
-        </w:rPr>
-        <w:t>Need to re-do rarefaction plots</w:t>
-      </w:r>
-    </w:p>
-    <w:p>
-      <w:r>
-        <w:t>Both tenrecs and golden moles have higher disparity than expected by chance</w:t>
-      </w:r>
-    </w:p>
-    <w:p>
-      <w:r>
-        <w:t>Non-Microgale tenrecs have higher disparity than golden moles. All disparity metrics and the rarefaction analyses agree.</w:t>
-      </w:r>
-    </w:p>
-    <w:p>
-      <w:pPr>
-        <w:rPr>
-          <w:i/>
-        </w:rPr>
-      </w:pPr>
-      <w:r>
-        <w:rPr>
-          <w:i/>
-        </w:rPr>
-        <w:t>Need to run the simulations for non-Microgale tenrecs</w:t>
-      </w:r>
-    </w:p>
-    <w:p>
-      <w:pPr>
-        <w:rPr>
-          <w:b/>
-        </w:rPr>
-      </w:pPr>
-      <w:r>
-        <w:rPr>
-          <w:b/>
-        </w:rPr>
         <w:t>Mandibles</w:t>
       </w:r>
     </w:p>
@@ -217,12 +195,6 @@
     <w:p>
       <w:r>
         <w:t xml:space="preserve">Rarefaction profiles agree (golden moles have higher disparity than tenrecs at comparable sample sizes). </w:t>
-      </w:r>
-      <w:r>
-        <w:rPr>
-          <w:i/>
-        </w:rPr>
-        <w:t>Need to re-do rarefaction plots</w:t>
       </w:r>
     </w:p>
     <w:p>
@@ -257,6 +229,11 @@
     <w:p>
       <w:r>
         <w:t>Rarefaction profiles; no significant difference between the two groups for the sum of variance, golden moles are higher than golden moles for the other three PC metrics (but not significantly higher for the product of variance).</w:t>
+      </w:r>
+    </w:p>
+    <w:p>
+      <w:r>
+        <w:t>Non-Microgale tenrecs have significantly lower disparity than expected by chance.</w:t>
       </w:r>
     </w:p>
     <w:p/>

</xml_diff>

<commit_message>
Updated the results summary
</commit_message>
<xml_diff>
--- a/output/Results_summary.docx
+++ b/output/Results_summary.docx
@@ -9,7 +9,7 @@
     </w:p>
     <w:p>
       <w:r>
-        <w:t>Updated on 4</w:t>
+        <w:t>Updated on 11</w:t>
       </w:r>
       <w:r>
         <w:rPr>
@@ -36,50 +36,44 @@
     </w:p>
     <w:p>
       <w:r>
-        <w:t>Tenrecs have higher disparity than golden moles. All disparity metrics and the rarefaction analyses agree.</w:t>
+        <w:t xml:space="preserve">Tenrecs </w:t>
+      </w:r>
+      <w:r>
+        <w:t xml:space="preserve">seem to have higher </w:t>
+      </w:r>
+      <w:r>
+        <w:t>disparity than golden moles. All disparity metrics and the rarefaction analyses agree.</w:t>
       </w:r>
       <w:r>
         <w:t xml:space="preserve"> </w:t>
       </w:r>
-    </w:p>
-    <w:p>
-      <w:r>
-        <w:t>Both tenrecs and golden moles have significantly lower disparity than expected by chance.</w:t>
-      </w:r>
-      <w:r>
-        <w:rPr>
-          <w:i/>
-        </w:rPr>
-        <w:t xml:space="preserve"> Need to re-do simulation graphs</w:t>
-      </w:r>
-    </w:p>
-    <w:p>
-      <w:r>
-        <w:t>Non-Microgale tenrecs have higher disparity than golden moles. All disparity metrics and the rarefaction analyses agree.</w:t>
-      </w:r>
-    </w:p>
-    <w:p>
-      <w:r>
-        <w:t>Non-Microgale tenrecs have significantly lower disparity than expected by chance.</w:t>
-      </w:r>
-    </w:p>
-    <w:p>
-      <w:pPr>
-        <w:rPr>
-          <w:b/>
-        </w:rPr>
-      </w:pPr>
-      <w:r>
-        <w:rPr>
-          <w:b/>
-        </w:rPr>
-        <w:t xml:space="preserve">Skulls </w:t>
-      </w:r>
-      <w:r>
-        <w:rPr>
-          <w:b/>
-        </w:rPr>
-        <w:t>la</w:t>
+      <w:r>
+        <w:t xml:space="preserve">BUT </w:t>
+      </w:r>
+      <w:r>
+        <w:t>the permutation tests (1000 reps) sh</w:t>
+      </w:r>
+      <w:r>
+        <w:t xml:space="preserve">ow that only the </w:t>
+      </w:r>
+      <w:r>
+        <w:rPr>
+          <w:b/>
+        </w:rPr>
+        <w:t xml:space="preserve">range and </w:t>
+      </w:r>
+      <w:proofErr w:type="spellStart"/>
+      <w:r>
+        <w:rPr>
+          <w:b/>
+        </w:rPr>
+        <w:t>Zeld</w:t>
+      </w:r>
+      <w:r>
+        <w:rPr>
+          <w:b/>
+        </w:rPr>
+        <w:t>i</w:t>
       </w:r>
       <w:r>
         <w:rPr>
@@ -91,37 +85,209 @@
         <w:rPr>
           <w:b/>
         </w:rPr>
-        <w:t>e</w:t>
-      </w:r>
-      <w:r>
-        <w:rPr>
-          <w:b/>
-        </w:rPr>
-        <w:t>ral</w:t>
-      </w:r>
-    </w:p>
-    <w:p>
-      <w:r>
-        <w:t>Tenrecs have higher disparity than golden moles. All disparity metrics and the rarefaction analyses agree.</w:t>
-      </w:r>
+        <w:t>chMD</w:t>
+      </w:r>
+      <w:proofErr w:type="spellEnd"/>
       <w:r>
         <w:t xml:space="preserve"> </w:t>
       </w:r>
-    </w:p>
-    <w:p>
-      <w:r>
-        <w:t>Both tenrecs and golden moles have significantly lower disparity than expected by chance.</w:t>
-      </w:r>
-      <w:r>
-        <w:t xml:space="preserve"> </w:t>
+      <w:r>
+        <w:t xml:space="preserve">(based on inter-landmark distances) </w:t>
       </w:r>
       <w:bookmarkStart w:id="0" w:name="_GoBack"/>
       <w:bookmarkEnd w:id="0"/>
+      <w:r>
+        <w:t>disparity metrics are significantly different.</w:t>
+      </w:r>
+    </w:p>
+    <w:p>
+      <w:r>
+        <w:t xml:space="preserve">Both tenrecs and golden moles have </w:t>
+      </w:r>
+      <w:r>
+        <w:t>significantly</w:t>
+      </w:r>
+      <w:r>
+        <w:rPr>
+          <w:b/>
+        </w:rPr>
+        <w:t xml:space="preserve"> lower disparity than expected</w:t>
+      </w:r>
+      <w:r>
+        <w:t xml:space="preserve"> by chance.</w:t>
+      </w:r>
+    </w:p>
+    <w:p>
+      <w:r>
+        <w:t xml:space="preserve">Non-Microgale tenrecs </w:t>
+      </w:r>
+      <w:r>
+        <w:t xml:space="preserve">seem to </w:t>
+      </w:r>
+      <w:r>
+        <w:t>have higher disparity than golden moles. All disparity metrics and the rarefaction analyses agree.</w:t>
+      </w:r>
+      <w:r>
+        <w:t xml:space="preserve"> BUT</w:t>
+      </w:r>
+      <w:r>
+        <w:t xml:space="preserve"> the </w:t>
+      </w:r>
+      <w:r>
+        <w:t xml:space="preserve">permutation tests </w:t>
+      </w:r>
+      <w:r>
+        <w:t>(1000 reps)</w:t>
+      </w:r>
+      <w:r>
+        <w:t xml:space="preserve"> say that none of these differences are significant.</w:t>
+      </w:r>
+    </w:p>
+    <w:p>
+      <w:r>
+        <w:t>Non-Microgale tenrecs have</w:t>
+      </w:r>
+      <w:r>
+        <w:t xml:space="preserve"> significantly </w:t>
+      </w:r>
+      <w:r>
+        <w:rPr>
+          <w:b/>
+        </w:rPr>
+        <w:t>lower disparity than expected</w:t>
+      </w:r>
+      <w:r>
+        <w:t xml:space="preserve"> by chance.</w:t>
+      </w:r>
+    </w:p>
+    <w:p>
+      <w:pPr>
+        <w:rPr>
+          <w:b/>
+        </w:rPr>
+      </w:pPr>
+      <w:r>
+        <w:rPr>
+          <w:b/>
+        </w:rPr>
+        <w:t xml:space="preserve">Skulls </w:t>
+      </w:r>
+      <w:r>
+        <w:rPr>
+          <w:b/>
+        </w:rPr>
+        <w:t>la</w:t>
+      </w:r>
+      <w:r>
+        <w:rPr>
+          <w:b/>
+        </w:rPr>
+        <w:t>t</w:t>
+      </w:r>
+      <w:r>
+        <w:rPr>
+          <w:b/>
+        </w:rPr>
+        <w:t>e</w:t>
+      </w:r>
+      <w:r>
+        <w:rPr>
+          <w:b/>
+        </w:rPr>
+        <w:t>ral</w:t>
+      </w:r>
+    </w:p>
+    <w:p>
+      <w:r>
+        <w:t xml:space="preserve">Tenrecs </w:t>
+      </w:r>
+      <w:r>
+        <w:t xml:space="preserve">seem to </w:t>
+      </w:r>
+      <w:r>
+        <w:t>have higher disparity than golden moles. All disparity metrics and the rarefaction analyses agree</w:t>
+      </w:r>
+      <w:r>
+        <w:t>. BUT</w:t>
+      </w:r>
+      <w:r>
+        <w:t xml:space="preserve"> the permutation tests (1000 reps) sh</w:t>
+      </w:r>
+      <w:r>
+        <w:t xml:space="preserve">ow that only the </w:t>
+      </w:r>
+      <w:r>
+        <w:rPr>
+          <w:b/>
+        </w:rPr>
+        <w:t xml:space="preserve">range and </w:t>
+      </w:r>
+      <w:proofErr w:type="spellStart"/>
+      <w:r>
+        <w:rPr>
+          <w:b/>
+        </w:rPr>
+        <w:t>Zeld</w:t>
+      </w:r>
+      <w:r>
+        <w:rPr>
+          <w:b/>
+        </w:rPr>
+        <w:t>i</w:t>
+      </w:r>
+      <w:r>
+        <w:rPr>
+          <w:b/>
+        </w:rPr>
+        <w:t>t</w:t>
+      </w:r>
+      <w:r>
+        <w:rPr>
+          <w:b/>
+        </w:rPr>
+        <w:t>chMD</w:t>
+      </w:r>
+      <w:proofErr w:type="spellEnd"/>
+      <w:r>
+        <w:t xml:space="preserve"> disparity metrics are significantly different.</w:t>
+      </w:r>
+    </w:p>
+    <w:p>
+      <w:r>
+        <w:t xml:space="preserve"> </w:t>
+      </w:r>
+      <w:r>
+        <w:t xml:space="preserve">Both tenrecs and golden moles have significantly </w:t>
+      </w:r>
+      <w:r>
+        <w:rPr>
+          <w:b/>
+        </w:rPr>
+        <w:t>lower disparity than expected</w:t>
+      </w:r>
+      <w:r>
+        <w:t xml:space="preserve"> by chance.</w:t>
+      </w:r>
+      <w:r>
+        <w:t xml:space="preserve"> </w:t>
+      </w:r>
     </w:p>
     <w:p>
       <w:r>
         <w:t>Non-Microgale tenrecs have higher disparity than golden moles. All disparity metrics and the rarefaction analyses agree.</w:t>
       </w:r>
+      <w:r>
+        <w:t xml:space="preserve"> Permutation tests agree in general: </w:t>
+      </w:r>
+      <w:r>
+        <w:rPr>
+          <w:b/>
+        </w:rPr>
+        <w:t xml:space="preserve">significant difference in all metrics except for product of variance </w:t>
+      </w:r>
+      <w:r>
+        <w:t>(0.04 is insignificant in a two-tailed test?)</w:t>
+      </w:r>
     </w:p>
     <w:p>
       <w:r>
@@ -150,15 +316,68 @@
       <w:r>
         <w:t>Tenrecs have higher disparity than golden moles for the PC disparity metrics but not the Zelditch MD.</w:t>
       </w:r>
-    </w:p>
-    <w:p>
-      <w:r>
-        <w:t xml:space="preserve">BUT: rarefaction profiles show that these apparent differences are artefacts of variation in sample size; golden moles have higher disparity than tenrecs at equivalent sample sizes. </w:t>
-      </w:r>
-    </w:p>
-    <w:p>
-      <w:r>
-        <w:t>Both tenrecs and golden moles have higher disparity than expected by chance</w:t>
+      <w:r>
+        <w:t xml:space="preserve"> </w:t>
+      </w:r>
+      <w:r>
+        <w:t>BUT the permutation tests (1000 reps) show that only the</w:t>
+      </w:r>
+      <w:r>
+        <w:rPr>
+          <w:b/>
+        </w:rPr>
+        <w:t xml:space="preserve"> range and </w:t>
+      </w:r>
+      <w:proofErr w:type="spellStart"/>
+      <w:r>
+        <w:rPr>
+          <w:b/>
+        </w:rPr>
+        <w:t>Zeld</w:t>
+      </w:r>
+      <w:r>
+        <w:rPr>
+          <w:b/>
+        </w:rPr>
+        <w:t>it</w:t>
+      </w:r>
+      <w:r>
+        <w:rPr>
+          <w:b/>
+        </w:rPr>
+        <w:t>chMD</w:t>
+      </w:r>
+      <w:proofErr w:type="spellEnd"/>
+      <w:r>
+        <w:rPr>
+          <w:b/>
+        </w:rPr>
+        <w:t xml:space="preserve"> </w:t>
+      </w:r>
+      <w:r>
+        <w:t>disparity metrics are significantly different.</w:t>
+      </w:r>
+    </w:p>
+    <w:p>
+      <w:r>
+        <w:t>R</w:t>
+      </w:r>
+      <w:r>
+        <w:t xml:space="preserve">arefaction profiles show that these apparent differences are artefacts of variation in sample size; golden moles have higher disparity than tenrecs at equivalent sample sizes. </w:t>
+      </w:r>
+    </w:p>
+    <w:p>
+      <w:r>
+        <w:t xml:space="preserve">Both tenrecs and golden moles have </w:t>
+      </w:r>
+      <w:r>
+        <w:rPr>
+          <w:b/>
+        </w:rPr>
+        <w:t>higher disparity than expected</w:t>
+      </w:r>
+      <w:r>
+        <w:t xml:space="preserve"> by chance</w:t>
       </w:r>
       <w:r>
         <w:t>.</w:t>
@@ -166,12 +385,39 @@
     </w:p>
     <w:p>
       <w:r>
-        <w:t>Non-Microgale tenrecs have higher disparity than golden moles. All disparity metrics and the rarefaction analyses agree.</w:t>
-      </w:r>
-    </w:p>
-    <w:p>
-      <w:r>
-        <w:t>Non-Microgale tenrecs have significantly lower disparity than expected by chance.</w:t>
+        <w:t>Non-Microgale tenrecs</w:t>
+      </w:r>
+      <w:r>
+        <w:t xml:space="preserve"> seem to</w:t>
+      </w:r>
+      <w:r>
+        <w:t xml:space="preserve"> have higher disparity than golden moles. All disparity metrics and the rarefaction analyses agree.</w:t>
+      </w:r>
+      <w:r>
+        <w:t xml:space="preserve"> </w:t>
+      </w:r>
+      <w:r>
+        <w:t>BUT</w:t>
+      </w:r>
+      <w:r>
+        <w:t xml:space="preserve">, </w:t>
+      </w:r>
+      <w:r>
+        <w:t>permutation tests (1000 reps) say that none of these differences are significant.</w:t>
+      </w:r>
+    </w:p>
+    <w:p>
+      <w:r>
+        <w:t xml:space="preserve">Non-Microgale tenrecs have significantly </w:t>
+      </w:r>
+      <w:r>
+        <w:rPr>
+          <w:b/>
+        </w:rPr>
+        <w:t>lower disparity than expected</w:t>
+      </w:r>
+      <w:r>
+        <w:t xml:space="preserve"> by chance.</w:t>
       </w:r>
     </w:p>
     <w:p>
@@ -189,7 +435,29 @@
     </w:p>
     <w:p>
       <w:r>
-        <w:t>Golden moles have higher disparity than tenrecs for all metrics except for sum of ranges.</w:t>
+        <w:rPr>
+          <w:b/>
+        </w:rPr>
+        <w:lastRenderedPageBreak/>
+        <w:t>Golden moles have higher</w:t>
+      </w:r>
+      <w:r>
+        <w:t xml:space="preserve"> disparity than tenrecs for all metrics except for sum of ranges.</w:t>
+      </w:r>
+      <w:r>
+        <w:t xml:space="preserve"> </w:t>
+      </w:r>
+      <w:r>
+        <w:t xml:space="preserve">Permutation tests (1000 reps): </w:t>
+      </w:r>
+      <w:r>
+        <w:rPr>
+          <w:b/>
+        </w:rPr>
+        <w:t xml:space="preserve">significant difference in product of variance, sum of ranges and Zelditch MD. </w:t>
+      </w:r>
+      <w:r>
+        <w:t>No significant difference in sum of variance and product of ranges is 0.025.</w:t>
       </w:r>
     </w:p>
     <w:p>
@@ -199,7 +467,20 @@
     </w:p>
     <w:p>
       <w:r>
-        <w:lastRenderedPageBreak/>
+        <w:t xml:space="preserve">Tenrecs have significantly </w:t>
+      </w:r>
+      <w:r>
+        <w:rPr>
+          <w:b/>
+        </w:rPr>
+        <w:t>lower disparity than expected</w:t>
+      </w:r>
+      <w:r>
+        <w:t xml:space="preserve"> by chance.</w:t>
+      </w:r>
+    </w:p>
+    <w:p>
+      <w:r>
         <w:t>Unclear results for non-Microgale tenrecs and golden moles.</w:t>
       </w:r>
     </w:p>
@@ -213,7 +494,22 @@
       </w:r>
       <w:proofErr w:type="spellEnd"/>
       <w:r>
-        <w:t xml:space="preserve">. </w:t>
+        <w:t>.</w:t>
+      </w:r>
+      <w:r>
+        <w:t xml:space="preserve"> </w:t>
+      </w:r>
+      <w:r>
+        <w:t xml:space="preserve">BUT permutation tests (1000) reps show that </w:t>
+      </w:r>
+      <w:r>
+        <w:t>none of the differences are significant</w:t>
+      </w:r>
+      <w:r>
+        <w:t>.</w:t>
+      </w:r>
+      <w:r>
+        <w:t xml:space="preserve"> </w:t>
       </w:r>
       <w:proofErr w:type="spellStart"/>
       <w:proofErr w:type="gramStart"/>
@@ -223,7 +519,16 @@
       <w:proofErr w:type="spellEnd"/>
       <w:proofErr w:type="gramEnd"/>
       <w:r>
-        <w:t xml:space="preserve"> are significant but that shows the family occupy different areas of morphospace.</w:t>
+        <w:t xml:space="preserve"> are significant but that</w:t>
+      </w:r>
+      <w:r>
+        <w:t xml:space="preserve"> only</w:t>
+      </w:r>
+      <w:r>
+        <w:t xml:space="preserve"> shows the family occupy</w:t>
+      </w:r>
+      <w:r>
+        <w:t xml:space="preserve"> different areas of morphospace. </w:t>
       </w:r>
     </w:p>
     <w:p>
@@ -233,7 +538,16 @@
     </w:p>
     <w:p>
       <w:r>
-        <w:t>Non-Microgale tenrecs have significantly lower disparity than expected by chance.</w:t>
+        <w:t xml:space="preserve">Non-Microgale tenrecs have significantly </w:t>
+      </w:r>
+      <w:r>
+        <w:rPr>
+          <w:b/>
+        </w:rPr>
+        <w:t>lower disparity than expected</w:t>
+      </w:r>
+      <w:r>
+        <w:t xml:space="preserve"> by chance.</w:t>
       </w:r>
     </w:p>
     <w:p/>

</xml_diff>

<commit_message>
Updated the manuscript based on the new results summary from the permutation tests. Re-organised the introduction to follow my layout from the Evolution talk
</commit_message>
<xml_diff>
--- a/output/Results_summary.docx
+++ b/output/Results_summary.docx
@@ -94,9 +94,281 @@
       <w:r>
         <w:t xml:space="preserve">(based on inter-landmark distances) </w:t>
       </w:r>
+      <w:r>
+        <w:t>disparity metrics are significantly different.</w:t>
+      </w:r>
+    </w:p>
+    <w:p>
+      <w:r>
+        <w:t xml:space="preserve">Both tenrecs and golden moles have </w:t>
+      </w:r>
+      <w:r>
+        <w:t>significantly</w:t>
+      </w:r>
+      <w:r>
+        <w:rPr>
+          <w:b/>
+        </w:rPr>
+        <w:t xml:space="preserve"> lower disparity than expected</w:t>
+      </w:r>
+      <w:r>
+        <w:t xml:space="preserve"> by chance.</w:t>
+      </w:r>
+    </w:p>
+    <w:p>
+      <w:r>
+        <w:t xml:space="preserve">Non-Microgale tenrecs </w:t>
+      </w:r>
+      <w:r>
+        <w:t xml:space="preserve">seem to </w:t>
+      </w:r>
+      <w:r>
+        <w:t>have higher disparity than golden moles. All disparity metrics and the rarefaction analyses agree.</w:t>
+      </w:r>
+      <w:r>
+        <w:t xml:space="preserve"> BUT</w:t>
+      </w:r>
+      <w:r>
+        <w:t xml:space="preserve"> the </w:t>
+      </w:r>
+      <w:r>
+        <w:t>permutation tests (1000 reps) say that none of these differences are significant.</w:t>
+      </w:r>
+    </w:p>
+    <w:p>
+      <w:r>
+        <w:t>Non-Microgale tenrecs have</w:t>
+      </w:r>
+      <w:r>
+        <w:t xml:space="preserve"> significantly </w:t>
+      </w:r>
+      <w:r>
+        <w:rPr>
+          <w:b/>
+        </w:rPr>
+        <w:t>lower disparity than expected</w:t>
+      </w:r>
+      <w:r>
+        <w:t xml:space="preserve"> by chance.</w:t>
+      </w:r>
+    </w:p>
+    <w:p>
+      <w:pPr>
+        <w:rPr>
+          <w:b/>
+        </w:rPr>
+      </w:pPr>
+      <w:r>
+        <w:rPr>
+          <w:b/>
+        </w:rPr>
+        <w:t xml:space="preserve">Skulls </w:t>
+      </w:r>
+      <w:r>
+        <w:rPr>
+          <w:b/>
+        </w:rPr>
+        <w:t>la</w:t>
+      </w:r>
+      <w:r>
+        <w:rPr>
+          <w:b/>
+        </w:rPr>
+        <w:t>t</w:t>
+      </w:r>
+      <w:r>
+        <w:rPr>
+          <w:b/>
+        </w:rPr>
+        <w:t>e</w:t>
+      </w:r>
+      <w:r>
+        <w:rPr>
+          <w:b/>
+        </w:rPr>
+        <w:t>ral</w:t>
+      </w:r>
+    </w:p>
+    <w:p>
+      <w:r>
+        <w:t xml:space="preserve">Tenrecs </w:t>
+      </w:r>
+      <w:r>
+        <w:t xml:space="preserve">seem to </w:t>
+      </w:r>
+      <w:r>
+        <w:t>have higher disparity than golden moles. All disparity metrics and the rarefaction analyses agree</w:t>
+      </w:r>
+      <w:r>
+        <w:t>. BUT the permutation tests (1000 reps) sh</w:t>
+      </w:r>
+      <w:r>
+        <w:t xml:space="preserve">ow that only the </w:t>
+      </w:r>
+      <w:r>
+        <w:rPr>
+          <w:b/>
+        </w:rPr>
+        <w:t xml:space="preserve">range and </w:t>
+      </w:r>
+      <w:proofErr w:type="spellStart"/>
+      <w:r>
+        <w:rPr>
+          <w:b/>
+        </w:rPr>
+        <w:t>Zeld</w:t>
+      </w:r>
+      <w:r>
+        <w:rPr>
+          <w:b/>
+        </w:rPr>
+        <w:t>i</w:t>
+      </w:r>
+      <w:r>
+        <w:rPr>
+          <w:b/>
+        </w:rPr>
+        <w:t>t</w:t>
+      </w:r>
+      <w:r>
+        <w:rPr>
+          <w:b/>
+        </w:rPr>
+        <w:t>chMD</w:t>
+      </w:r>
+      <w:proofErr w:type="spellEnd"/>
+      <w:r>
+        <w:t xml:space="preserve"> disparity metrics are significantly different.</w:t>
+      </w:r>
+    </w:p>
+    <w:p>
+      <w:r>
+        <w:t xml:space="preserve"> </w:t>
+      </w:r>
+      <w:r>
+        <w:t xml:space="preserve">Both tenrecs and golden moles have significantly </w:t>
+      </w:r>
+      <w:r>
+        <w:rPr>
+          <w:b/>
+        </w:rPr>
+        <w:t>lower disparity than expected</w:t>
+      </w:r>
+      <w:r>
+        <w:t xml:space="preserve"> by chance.</w:t>
+      </w:r>
+      <w:r>
+        <w:t xml:space="preserve"> </w:t>
+      </w:r>
+    </w:p>
+    <w:p>
+      <w:r>
+        <w:t>Non-Microgale tenrecs have higher disparity than golden moles. All disparity metrics and the rarefaction analyses agree.</w:t>
+      </w:r>
+      <w:r>
+        <w:t xml:space="preserve"> Permutation tests agree in general: </w:t>
+      </w:r>
+      <w:r>
+        <w:rPr>
+          <w:b/>
+        </w:rPr>
+        <w:t xml:space="preserve">significant difference in all metrics except for product of variance </w:t>
+      </w:r>
+      <w:r>
+        <w:t>(0.04 is insignificant in a two-tailed test?)</w:t>
+      </w:r>
+    </w:p>
+    <w:p>
+      <w:r>
+        <w:t xml:space="preserve">Non-Microgale tenrecs have significantly </w:t>
+      </w:r>
       <w:bookmarkStart w:id="0" w:name="_GoBack"/>
+      <w:r>
+        <w:rPr>
+          <w:b/>
+        </w:rPr>
+        <w:t>lower disparity than expected</w:t>
+      </w:r>
+      <w:r>
+        <w:t xml:space="preserve"> </w:t>
+      </w:r>
       <w:bookmarkEnd w:id="0"/>
       <w:r>
+        <w:t>by chance.</w:t>
+      </w:r>
+    </w:p>
+    <w:p>
+      <w:pPr>
+        <w:rPr>
+          <w:b/>
+        </w:rPr>
+      </w:pPr>
+      <w:r>
+        <w:rPr>
+          <w:b/>
+        </w:rPr>
+        <w:t>Skulls ventral</w:t>
+      </w:r>
+    </w:p>
+    <w:p>
+      <w:r>
+        <w:t xml:space="preserve">Less clear results for comparing tenrecs and golden moles: </w:t>
+      </w:r>
+    </w:p>
+    <w:p>
+      <w:r>
+        <w:t>Tenrecs have higher disparity than golden moles for the PC disparity metrics but not the Zelditch MD.</w:t>
+      </w:r>
+      <w:r>
+        <w:t xml:space="preserve"> </w:t>
+      </w:r>
+      <w:r>
+        <w:t>R</w:t>
+      </w:r>
+      <w:r>
+        <w:t xml:space="preserve">arefaction profiles show that these apparent differences are artefacts of variation in sample size; golden moles have higher disparity than tenrecs at equivalent sample sizes. </w:t>
+      </w:r>
+    </w:p>
+    <w:p>
+      <w:r>
+        <w:t>P</w:t>
+      </w:r>
+      <w:r>
+        <w:t>ermutation tests (1000 reps) show that only the</w:t>
+      </w:r>
+      <w:r>
+        <w:rPr>
+          <w:b/>
+        </w:rPr>
+        <w:t xml:space="preserve"> range and </w:t>
+      </w:r>
+      <w:proofErr w:type="spellStart"/>
+      <w:r>
+        <w:rPr>
+          <w:b/>
+        </w:rPr>
+        <w:t>Zeld</w:t>
+      </w:r>
+      <w:r>
+        <w:rPr>
+          <w:b/>
+        </w:rPr>
+        <w:t>it</w:t>
+      </w:r>
+      <w:r>
+        <w:rPr>
+          <w:b/>
+        </w:rPr>
+        <w:t>chMD</w:t>
+      </w:r>
+      <w:proofErr w:type="spellEnd"/>
+      <w:r>
+        <w:rPr>
+          <w:b/>
+        </w:rPr>
+        <w:t xml:space="preserve"> </w:t>
+      </w:r>
+      <w:r>
         <w:t>disparity metrics are significantly different.</w:t>
       </w:r>
     </w:p>
@@ -105,62 +377,54 @@
         <w:t xml:space="preserve">Both tenrecs and golden moles have </w:t>
       </w:r>
       <w:r>
-        <w:t>significantly</w:t>
-      </w:r>
-      <w:r>
-        <w:rPr>
-          <w:b/>
-        </w:rPr>
-        <w:t xml:space="preserve"> lower disparity than expected</w:t>
+        <w:rPr>
+          <w:b/>
+          <w:color w:val="FF0000"/>
+        </w:rPr>
+        <w:t>higher disparity than expected</w:t>
+      </w:r>
+      <w:r>
+        <w:rPr>
+          <w:color w:val="FF0000"/>
+        </w:rPr>
+        <w:t xml:space="preserve"> </w:t>
+      </w:r>
+      <w:r>
+        <w:t>by chance</w:t>
+      </w:r>
+      <w:r>
+        <w:t>.</w:t>
+      </w:r>
+    </w:p>
+    <w:p>
+      <w:r>
+        <w:t>Non-Microgale tenrecs</w:t>
+      </w:r>
+      <w:r>
+        <w:t xml:space="preserve"> seem to</w:t>
+      </w:r>
+      <w:r>
+        <w:t xml:space="preserve"> have higher disparity than golden moles. All disparity metrics and the rarefaction analyses agree.</w:t>
+      </w:r>
+      <w:r>
+        <w:t xml:space="preserve"> BUT, permutation tests (1000 reps) say that none of these differences are significant.</w:t>
+      </w:r>
+    </w:p>
+    <w:p>
+      <w:r>
+        <w:t xml:space="preserve">Non-Microgale tenrecs have significantly </w:t>
+      </w:r>
+      <w:r>
+        <w:rPr>
+          <w:b/>
+        </w:rPr>
+        <w:t>lower disparity than expected</w:t>
       </w:r>
       <w:r>
         <w:t xml:space="preserve"> by chance.</w:t>
       </w:r>
     </w:p>
     <w:p>
-      <w:r>
-        <w:t xml:space="preserve">Non-Microgale tenrecs </w:t>
-      </w:r>
-      <w:r>
-        <w:t xml:space="preserve">seem to </w:t>
-      </w:r>
-      <w:r>
-        <w:t>have higher disparity than golden moles. All disparity metrics and the rarefaction analyses agree.</w:t>
-      </w:r>
-      <w:r>
-        <w:t xml:space="preserve"> BUT</w:t>
-      </w:r>
-      <w:r>
-        <w:t xml:space="preserve"> the </w:t>
-      </w:r>
-      <w:r>
-        <w:t xml:space="preserve">permutation tests </w:t>
-      </w:r>
-      <w:r>
-        <w:t>(1000 reps)</w:t>
-      </w:r>
-      <w:r>
-        <w:t xml:space="preserve"> say that none of these differences are significant.</w:t>
-      </w:r>
-    </w:p>
-    <w:p>
-      <w:r>
-        <w:t>Non-Microgale tenrecs have</w:t>
-      </w:r>
-      <w:r>
-        <w:t xml:space="preserve"> significantly </w:t>
-      </w:r>
-      <w:r>
-        <w:rPr>
-          <w:b/>
-        </w:rPr>
-        <w:t>lower disparity than expected</w:t>
-      </w:r>
-      <w:r>
-        <w:t xml:space="preserve"> by chance.</w:t>
-      </w:r>
-    </w:p>
-    <w:p>
       <w:pPr>
         <w:rPr>
           <w:b/>
@@ -170,266 +434,6 @@
         <w:rPr>
           <w:b/>
         </w:rPr>
-        <w:t xml:space="preserve">Skulls </w:t>
-      </w:r>
-      <w:r>
-        <w:rPr>
-          <w:b/>
-        </w:rPr>
-        <w:t>la</w:t>
-      </w:r>
-      <w:r>
-        <w:rPr>
-          <w:b/>
-        </w:rPr>
-        <w:t>t</w:t>
-      </w:r>
-      <w:r>
-        <w:rPr>
-          <w:b/>
-        </w:rPr>
-        <w:t>e</w:t>
-      </w:r>
-      <w:r>
-        <w:rPr>
-          <w:b/>
-        </w:rPr>
-        <w:t>ral</w:t>
-      </w:r>
-    </w:p>
-    <w:p>
-      <w:r>
-        <w:t xml:space="preserve">Tenrecs </w:t>
-      </w:r>
-      <w:r>
-        <w:t xml:space="preserve">seem to </w:t>
-      </w:r>
-      <w:r>
-        <w:t>have higher disparity than golden moles. All disparity metrics and the rarefaction analyses agree</w:t>
-      </w:r>
-      <w:r>
-        <w:t>. BUT</w:t>
-      </w:r>
-      <w:r>
-        <w:t xml:space="preserve"> the permutation tests (1000 reps) sh</w:t>
-      </w:r>
-      <w:r>
-        <w:t xml:space="preserve">ow that only the </w:t>
-      </w:r>
-      <w:r>
-        <w:rPr>
-          <w:b/>
-        </w:rPr>
-        <w:t xml:space="preserve">range and </w:t>
-      </w:r>
-      <w:proofErr w:type="spellStart"/>
-      <w:r>
-        <w:rPr>
-          <w:b/>
-        </w:rPr>
-        <w:t>Zeld</w:t>
-      </w:r>
-      <w:r>
-        <w:rPr>
-          <w:b/>
-        </w:rPr>
-        <w:t>i</w:t>
-      </w:r>
-      <w:r>
-        <w:rPr>
-          <w:b/>
-        </w:rPr>
-        <w:t>t</w:t>
-      </w:r>
-      <w:r>
-        <w:rPr>
-          <w:b/>
-        </w:rPr>
-        <w:t>chMD</w:t>
-      </w:r>
-      <w:proofErr w:type="spellEnd"/>
-      <w:r>
-        <w:t xml:space="preserve"> disparity metrics are significantly different.</w:t>
-      </w:r>
-    </w:p>
-    <w:p>
-      <w:r>
-        <w:t xml:space="preserve"> </w:t>
-      </w:r>
-      <w:r>
-        <w:t xml:space="preserve">Both tenrecs and golden moles have significantly </w:t>
-      </w:r>
-      <w:r>
-        <w:rPr>
-          <w:b/>
-        </w:rPr>
-        <w:t>lower disparity than expected</w:t>
-      </w:r>
-      <w:r>
-        <w:t xml:space="preserve"> by chance.</w:t>
-      </w:r>
-      <w:r>
-        <w:t xml:space="preserve"> </w:t>
-      </w:r>
-    </w:p>
-    <w:p>
-      <w:r>
-        <w:t>Non-Microgale tenrecs have higher disparity than golden moles. All disparity metrics and the rarefaction analyses agree.</w:t>
-      </w:r>
-      <w:r>
-        <w:t xml:space="preserve"> Permutation tests agree in general: </w:t>
-      </w:r>
-      <w:r>
-        <w:rPr>
-          <w:b/>
-        </w:rPr>
-        <w:t xml:space="preserve">significant difference in all metrics except for product of variance </w:t>
-      </w:r>
-      <w:r>
-        <w:t>(0.04 is insignificant in a two-tailed test?)</w:t>
-      </w:r>
-    </w:p>
-    <w:p>
-      <w:r>
-        <w:t>Non-Microgale tenrecs have significantly lower disparity than expected by chance.</w:t>
-      </w:r>
-    </w:p>
-    <w:p>
-      <w:pPr>
-        <w:rPr>
-          <w:b/>
-        </w:rPr>
-      </w:pPr>
-      <w:r>
-        <w:rPr>
-          <w:b/>
-        </w:rPr>
-        <w:t>Skulls ventral</w:t>
-      </w:r>
-    </w:p>
-    <w:p>
-      <w:r>
-        <w:t xml:space="preserve">Less clear results for comparing tenrecs and golden moles: </w:t>
-      </w:r>
-    </w:p>
-    <w:p>
-      <w:r>
-        <w:t>Tenrecs have higher disparity than golden moles for the PC disparity metrics but not the Zelditch MD.</w:t>
-      </w:r>
-      <w:r>
-        <w:t xml:space="preserve"> </w:t>
-      </w:r>
-      <w:r>
-        <w:t>BUT the permutation tests (1000 reps) show that only the</w:t>
-      </w:r>
-      <w:r>
-        <w:rPr>
-          <w:b/>
-        </w:rPr>
-        <w:t xml:space="preserve"> range and </w:t>
-      </w:r>
-      <w:proofErr w:type="spellStart"/>
-      <w:r>
-        <w:rPr>
-          <w:b/>
-        </w:rPr>
-        <w:t>Zeld</w:t>
-      </w:r>
-      <w:r>
-        <w:rPr>
-          <w:b/>
-        </w:rPr>
-        <w:t>it</w:t>
-      </w:r>
-      <w:r>
-        <w:rPr>
-          <w:b/>
-        </w:rPr>
-        <w:t>chMD</w:t>
-      </w:r>
-      <w:proofErr w:type="spellEnd"/>
-      <w:r>
-        <w:rPr>
-          <w:b/>
-        </w:rPr>
-        <w:t xml:space="preserve"> </w:t>
-      </w:r>
-      <w:r>
-        <w:t>disparity metrics are significantly different.</w:t>
-      </w:r>
-    </w:p>
-    <w:p>
-      <w:r>
-        <w:t>R</w:t>
-      </w:r>
-      <w:r>
-        <w:t xml:space="preserve">arefaction profiles show that these apparent differences are artefacts of variation in sample size; golden moles have higher disparity than tenrecs at equivalent sample sizes. </w:t>
-      </w:r>
-    </w:p>
-    <w:p>
-      <w:r>
-        <w:t xml:space="preserve">Both tenrecs and golden moles have </w:t>
-      </w:r>
-      <w:r>
-        <w:rPr>
-          <w:b/>
-        </w:rPr>
-        <w:t>higher disparity than expected</w:t>
-      </w:r>
-      <w:r>
-        <w:t xml:space="preserve"> by chance</w:t>
-      </w:r>
-      <w:r>
-        <w:t>.</w:t>
-      </w:r>
-    </w:p>
-    <w:p>
-      <w:r>
-        <w:t>Non-Microgale tenrecs</w:t>
-      </w:r>
-      <w:r>
-        <w:t xml:space="preserve"> seem to</w:t>
-      </w:r>
-      <w:r>
-        <w:t xml:space="preserve"> have higher disparity than golden moles. All disparity metrics and the rarefaction analyses agree.</w:t>
-      </w:r>
-      <w:r>
-        <w:t xml:space="preserve"> </w:t>
-      </w:r>
-      <w:r>
-        <w:t>BUT</w:t>
-      </w:r>
-      <w:r>
-        <w:t xml:space="preserve">, </w:t>
-      </w:r>
-      <w:r>
-        <w:t>permutation tests (1000 reps) say that none of these differences are significant.</w:t>
-      </w:r>
-    </w:p>
-    <w:p>
-      <w:r>
-        <w:t xml:space="preserve">Non-Microgale tenrecs have significantly </w:t>
-      </w:r>
-      <w:r>
-        <w:rPr>
-          <w:b/>
-        </w:rPr>
-        <w:t>lower disparity than expected</w:t>
-      </w:r>
-      <w:r>
-        <w:t xml:space="preserve"> by chance.</w:t>
-      </w:r>
-    </w:p>
-    <w:p>
-      <w:pPr>
-        <w:rPr>
-          <w:b/>
-        </w:rPr>
-      </w:pPr>
-      <w:r>
-        <w:rPr>
-          <w:b/>
-        </w:rPr>
         <w:t>Mandibles</w:t>
       </w:r>
     </w:p>
@@ -437,18 +441,22 @@
       <w:r>
         <w:rPr>
           <w:b/>
+          <w:color w:val="FF0000"/>
         </w:rPr>
         <w:lastRenderedPageBreak/>
         <w:t>Golden moles have higher</w:t>
       </w:r>
       <w:r>
-        <w:t xml:space="preserve"> disparity than tenrecs for all metrics except for sum of ranges.</w:t>
-      </w:r>
-      <w:r>
+        <w:rPr>
+          <w:color w:val="FF0000"/>
+        </w:rPr>
         <w:t xml:space="preserve"> </w:t>
       </w:r>
       <w:r>
-        <w:t xml:space="preserve">Permutation tests (1000 reps): </w:t>
+        <w:t>disparity than tenrecs for all metrics except for sum of ranges.</w:t>
+      </w:r>
+      <w:r>
+        <w:t xml:space="preserve"> Permutation tests (1000 reps): </w:t>
       </w:r>
       <w:r>
         <w:rPr>
@@ -497,10 +505,7 @@
         <w:t>.</w:t>
       </w:r>
       <w:r>
-        <w:t xml:space="preserve"> </w:t>
-      </w:r>
-      <w:r>
-        <w:t xml:space="preserve">BUT permutation tests (1000) reps show that </w:t>
+        <w:t xml:space="preserve"> BUT permutation tests (1000) reps show that </w:t>
       </w:r>
       <w:r>
         <w:t>none of the differences are significant</w:t>
@@ -533,7 +538,13 @@
     </w:p>
     <w:p>
       <w:r>
-        <w:t>Rarefaction profiles; no significant difference between the two groups for the sum of variance, golden moles are higher than golden moles for the other three PC metrics (but not significantly higher for the product of variance).</w:t>
+        <w:t xml:space="preserve">Rarefaction profiles; no significant difference between the two groups for the sum of variance, golden moles are higher than </w:t>
+      </w:r>
+      <w:r>
+        <w:t xml:space="preserve">tenrecs </w:t>
+      </w:r>
+      <w:r>
+        <w:t>for the other three PC metrics (but not significantly higher for the product of variance).</w:t>
       </w:r>
     </w:p>
     <w:p>

</xml_diff>

<commit_message>
Updated the results and discussion
</commit_message>
<xml_diff>
--- a/output/Results_summary.docx
+++ b/output/Results_summary.docx
@@ -9,7 +9,10 @@
     </w:p>
     <w:p>
       <w:r>
-        <w:t>Updated on 11</w:t>
+        <w:t xml:space="preserve">Updated on </w:t>
+      </w:r>
+      <w:r>
+        <w:t>30</w:t>
       </w:r>
       <w:r>
         <w:rPr>
@@ -282,7 +285,6 @@
       <w:r>
         <w:t xml:space="preserve">Non-Microgale tenrecs have significantly </w:t>
       </w:r>
-      <w:bookmarkStart w:id="0" w:name="_GoBack"/>
       <w:r>
         <w:rPr>
           <w:b/>
@@ -290,85 +292,78 @@
         <w:t>lower disparity than expected</w:t>
       </w:r>
       <w:r>
+        <w:t xml:space="preserve"> by chance.</w:t>
+      </w:r>
+    </w:p>
+    <w:p>
+      <w:pPr>
+        <w:rPr>
+          <w:b/>
+        </w:rPr>
+      </w:pPr>
+      <w:r>
+        <w:rPr>
+          <w:b/>
+        </w:rPr>
+        <w:t>Skulls ventral</w:t>
+      </w:r>
+    </w:p>
+    <w:p>
+      <w:r>
+        <w:t xml:space="preserve">Less clear results for comparing tenrecs and golden moles: </w:t>
+      </w:r>
+    </w:p>
+    <w:p>
+      <w:r>
+        <w:t>Tenrecs have higher disparity than golden moles for the PC disparity metrics but not the Zelditch MD.</w:t>
+      </w:r>
+      <w:r>
         <w:t xml:space="preserve"> </w:t>
       </w:r>
-      <w:bookmarkEnd w:id="0"/>
-      <w:r>
-        <w:t>by chance.</w:t>
-      </w:r>
-    </w:p>
-    <w:p>
-      <w:pPr>
-        <w:rPr>
-          <w:b/>
-        </w:rPr>
-      </w:pPr>
-      <w:r>
-        <w:rPr>
-          <w:b/>
-        </w:rPr>
-        <w:t>Skulls ventral</w:t>
-      </w:r>
-    </w:p>
-    <w:p>
-      <w:r>
-        <w:t xml:space="preserve">Less clear results for comparing tenrecs and golden moles: </w:t>
-      </w:r>
-    </w:p>
-    <w:p>
-      <w:r>
-        <w:t>Tenrecs have higher disparity than golden moles for the PC disparity metrics but not the Zelditch MD.</w:t>
-      </w:r>
-      <w:r>
+      <w:r>
+        <w:t>R</w:t>
+      </w:r>
+      <w:r>
+        <w:t xml:space="preserve">arefaction profiles show that these apparent differences are artefacts of variation in sample size; golden moles have higher disparity than tenrecs at equivalent sample sizes. </w:t>
+      </w:r>
+    </w:p>
+    <w:p>
+      <w:r>
+        <w:t>Permutation tests (1000 reps) show that only the</w:t>
+      </w:r>
+      <w:r>
+        <w:rPr>
+          <w:b/>
+        </w:rPr>
+        <w:t xml:space="preserve"> range and </w:t>
+      </w:r>
+      <w:proofErr w:type="spellStart"/>
+      <w:r>
+        <w:rPr>
+          <w:b/>
+        </w:rPr>
+        <w:t>Zeld</w:t>
+      </w:r>
+      <w:r>
+        <w:rPr>
+          <w:b/>
+        </w:rPr>
+        <w:t>it</w:t>
+      </w:r>
+      <w:r>
+        <w:rPr>
+          <w:b/>
+        </w:rPr>
+        <w:t>chMD</w:t>
+      </w:r>
+      <w:proofErr w:type="spellEnd"/>
+      <w:r>
+        <w:rPr>
+          <w:b/>
+        </w:rPr>
         <w:t xml:space="preserve"> </w:t>
       </w:r>
       <w:r>
-        <w:t>R</w:t>
-      </w:r>
-      <w:r>
-        <w:t xml:space="preserve">arefaction profiles show that these apparent differences are artefacts of variation in sample size; golden moles have higher disparity than tenrecs at equivalent sample sizes. </w:t>
-      </w:r>
-    </w:p>
-    <w:p>
-      <w:r>
-        <w:t>P</w:t>
-      </w:r>
-      <w:r>
-        <w:t>ermutation tests (1000 reps) show that only the</w:t>
-      </w:r>
-      <w:r>
-        <w:rPr>
-          <w:b/>
-        </w:rPr>
-        <w:t xml:space="preserve"> range and </w:t>
-      </w:r>
-      <w:proofErr w:type="spellStart"/>
-      <w:r>
-        <w:rPr>
-          <w:b/>
-        </w:rPr>
-        <w:t>Zeld</w:t>
-      </w:r>
-      <w:r>
-        <w:rPr>
-          <w:b/>
-        </w:rPr>
-        <w:t>it</w:t>
-      </w:r>
-      <w:r>
-        <w:rPr>
-          <w:b/>
-        </w:rPr>
-        <w:t>chMD</w:t>
-      </w:r>
-      <w:proofErr w:type="spellEnd"/>
-      <w:r>
-        <w:rPr>
-          <w:b/>
-        </w:rPr>
-        <w:t xml:space="preserve"> </w:t>
-      </w:r>
-      <w:r>
         <w:t>disparity metrics are significantly different.</w:t>
       </w:r>
     </w:p>
@@ -379,14 +374,16 @@
       <w:r>
         <w:rPr>
           <w:b/>
-          <w:color w:val="FF0000"/>
-        </w:rPr>
-        <w:t>higher disparity than expected</w:t>
-      </w:r>
-      <w:r>
-        <w:rPr>
-          <w:color w:val="FF0000"/>
-        </w:rPr>
+        </w:rPr>
+        <w:t xml:space="preserve">lower </w:t>
+      </w:r>
+      <w:r>
+        <w:rPr>
+          <w:b/>
+        </w:rPr>
+        <w:t>disparity than expected</w:t>
+      </w:r>
+      <w:r>
         <w:t xml:space="preserve"> </w:t>
       </w:r>
       <w:r>
@@ -561,7 +558,10 @@
         <w:t xml:space="preserve"> by chance.</w:t>
       </w:r>
     </w:p>
-    <w:p/>
+    <w:p>
+      <w:bookmarkStart w:id="0" w:name="_GoBack"/>
+      <w:bookmarkEnd w:id="0"/>
+    </w:p>
     <w:sectPr>
       <w:pgSz w:w="11906" w:h="16838"/>
       <w:pgMar w:top="1440" w:right="1440" w:bottom="1440" w:left="1440" w:header="708" w:footer="708" w:gutter="0"/>

</xml_diff>